<commit_message>
finished script for demo
</commit_message>
<xml_diff>
--- a/JMM_Script.docx
+++ b/JMM_Script.docx
@@ -586,7 +586,7 @@
           <w:rFonts w:ascii="Arial" w:eastAsia="Times New Roman" w:hAnsi="Arial" w:cs="Arial"/>
           <w:color w:val="000000"/>
         </w:rPr>
-        <w:t xml:space="preserve"> you think grimly. Behind you the sounds of pursuit have faded to silence. It’s not of any comfort but it does allow you to slow down a bit. Ahead of you is a crossroads.</w:t>
+        <w:t xml:space="preserve"> you think grimly. Ahead of you is a crossroads.</w:t>
       </w:r>
     </w:p>
     <w:p>
@@ -712,6 +712,19 @@
       </w:r>
     </w:p>
     <w:p>
+      <w:pPr>
+        <w:rPr>
+          <w:rFonts w:ascii="Arial" w:eastAsia="Times New Roman" w:hAnsi="Arial" w:cs="Arial"/>
+          <w:color w:val="000000"/>
+        </w:rPr>
+      </w:pPr>
+      <w:r>
+        <w:rPr>
+          <w:rFonts w:ascii="Arial" w:eastAsia="Times New Roman" w:hAnsi="Arial" w:cs="Arial"/>
+          <w:color w:val="000000"/>
+        </w:rPr>
+        <w:t xml:space="preserve">Behind you the sounds of pursuit have faded to silence. It’s not of any comfort but it does allow you to slow down a bit. </w:t>
+      </w:r>
       <w:r>
         <w:rPr>
           <w:rFonts w:ascii="Arial" w:eastAsia="Times New Roman" w:hAnsi="Arial" w:cs="Arial"/>
@@ -859,6 +872,450 @@
           <w:color w:val="000000"/>
         </w:rPr>
         <w:t>you plead. Behind you one of them yells out, “He’s going for the wall!” You burst through the tree line. Shimmering iridescent light fills your vision and then black.</w:t>
+      </w:r>
+    </w:p>
+    <w:p>
+      <w:pPr>
+        <w:rPr>
+          <w:rFonts w:ascii="Arial" w:eastAsia="Times New Roman" w:hAnsi="Arial" w:cs="Arial"/>
+          <w:color w:val="000000"/>
+        </w:rPr>
+      </w:pPr>
+      <w:r>
+        <w:rPr>
+          <w:rFonts w:ascii="Arial" w:eastAsia="Times New Roman" w:hAnsi="Arial" w:cs="Arial"/>
+          <w:color w:val="000000"/>
+        </w:rPr>
+        <w:t xml:space="preserve">When you awaken the black doesn’t lift. You seem to be lying on your back on a </w:t>
+      </w:r>
+      <w:proofErr w:type="gramStart"/>
+      <w:r>
+        <w:rPr>
+          <w:rFonts w:ascii="Arial" w:eastAsia="Times New Roman" w:hAnsi="Arial" w:cs="Arial"/>
+          <w:color w:val="000000"/>
+        </w:rPr>
+        <w:t>bed</w:t>
+      </w:r>
+      <w:proofErr w:type="gramEnd"/>
+      <w:r>
+        <w:rPr>
+          <w:rFonts w:ascii="Arial" w:eastAsia="Times New Roman" w:hAnsi="Arial" w:cs="Arial"/>
+          <w:color w:val="000000"/>
+        </w:rPr>
+        <w:t xml:space="preserve"> but you can’t see anything.</w:t>
+      </w:r>
+    </w:p>
+    <w:p>
+      <w:pPr>
+        <w:rPr>
+          <w:rFonts w:ascii="Arial" w:eastAsia="Times New Roman" w:hAnsi="Arial" w:cs="Arial"/>
+          <w:color w:val="000000"/>
+        </w:rPr>
+      </w:pPr>
+    </w:p>
+    <w:p>
+      <w:pPr>
+        <w:rPr>
+          <w:rFonts w:ascii="Arial" w:eastAsia="Times New Roman" w:hAnsi="Arial" w:cs="Arial"/>
+          <w:color w:val="000000"/>
+        </w:rPr>
+      </w:pPr>
+      <w:r>
+        <w:rPr>
+          <w:rFonts w:ascii="Arial" w:eastAsia="Times New Roman" w:hAnsi="Arial" w:cs="Arial"/>
+          <w:color w:val="000000"/>
+        </w:rPr>
+        <w:t>Options:</w:t>
+      </w:r>
+    </w:p>
+    <w:p>
+      <w:pPr>
+        <w:rPr>
+          <w:rFonts w:ascii="Arial" w:eastAsia="Times New Roman" w:hAnsi="Arial" w:cs="Arial"/>
+          <w:color w:val="000000"/>
+        </w:rPr>
+      </w:pPr>
+      <w:r>
+        <w:rPr>
+          <w:rFonts w:ascii="Arial" w:eastAsia="Times New Roman" w:hAnsi="Arial" w:cs="Arial"/>
+          <w:color w:val="000000"/>
+        </w:rPr>
+        <w:t>1 Get up</w:t>
+      </w:r>
+    </w:p>
+    <w:p>
+      <w:pPr>
+        <w:rPr>
+          <w:rFonts w:ascii="Arial" w:eastAsia="Times New Roman" w:hAnsi="Arial" w:cs="Arial"/>
+          <w:color w:val="000000"/>
+        </w:rPr>
+      </w:pPr>
+      <w:r>
+        <w:rPr>
+          <w:rFonts w:ascii="Arial" w:eastAsia="Times New Roman" w:hAnsi="Arial" w:cs="Arial"/>
+          <w:color w:val="000000"/>
+        </w:rPr>
+        <w:t>2 Call out</w:t>
+      </w:r>
+    </w:p>
+    <w:p>
+      <w:pPr>
+        <w:rPr>
+          <w:rFonts w:ascii="Arial" w:eastAsia="Times New Roman" w:hAnsi="Arial" w:cs="Arial"/>
+          <w:color w:val="000000"/>
+        </w:rPr>
+      </w:pPr>
+    </w:p>
+    <w:p>
+      <w:pPr>
+        <w:rPr>
+          <w:rFonts w:ascii="Arial" w:eastAsia="Times New Roman" w:hAnsi="Arial" w:cs="Arial"/>
+          <w:color w:val="000000"/>
+        </w:rPr>
+      </w:pPr>
+      <w:r>
+        <w:rPr>
+          <w:rFonts w:ascii="Arial" w:eastAsia="Times New Roman" w:hAnsi="Arial" w:cs="Arial"/>
+          <w:color w:val="000000"/>
+        </w:rPr>
+        <w:t>Scene: 1141</w:t>
+      </w:r>
+    </w:p>
+    <w:p>
+      <w:pPr>
+        <w:rPr>
+          <w:rFonts w:ascii="Arial" w:eastAsia="Times New Roman" w:hAnsi="Arial" w:cs="Arial"/>
+          <w:color w:val="000000"/>
+        </w:rPr>
+      </w:pPr>
+      <w:r>
+        <w:rPr>
+          <w:rFonts w:ascii="Arial" w:eastAsia="Times New Roman" w:hAnsi="Arial" w:cs="Arial"/>
+          <w:color w:val="000000"/>
+        </w:rPr>
+        <w:t>You’re not dead</w:t>
+      </w:r>
+      <w:r>
+        <w:rPr>
+          <w:rFonts w:ascii="Arial" w:eastAsia="Times New Roman" w:hAnsi="Arial" w:cs="Arial"/>
+          <w:color w:val="000000"/>
+        </w:rPr>
+        <w:t>,</w:t>
+      </w:r>
+      <w:r>
+        <w:rPr>
+          <w:rFonts w:ascii="Arial" w:eastAsia="Times New Roman" w:hAnsi="Arial" w:cs="Arial"/>
+          <w:color w:val="000000"/>
+        </w:rPr>
+        <w:t xml:space="preserve"> which can only mean one thing</w:t>
+      </w:r>
+      <w:r>
+        <w:rPr>
+          <w:rFonts w:ascii="Arial" w:eastAsia="Times New Roman" w:hAnsi="Arial" w:cs="Arial"/>
+          <w:color w:val="000000"/>
+        </w:rPr>
+        <w:t xml:space="preserve">. </w:t>
+      </w:r>
+      <w:proofErr w:type="spellStart"/>
+      <w:r>
+        <w:rPr>
+          <w:rFonts w:ascii="Arial" w:eastAsia="Times New Roman" w:hAnsi="Arial" w:cs="Arial"/>
+          <w:color w:val="000000"/>
+        </w:rPr>
+        <w:t>Argoyle’s</w:t>
+      </w:r>
+      <w:proofErr w:type="spellEnd"/>
+      <w:r>
+        <w:rPr>
+          <w:rFonts w:ascii="Arial" w:eastAsia="Times New Roman" w:hAnsi="Arial" w:cs="Arial"/>
+          <w:color w:val="000000"/>
+        </w:rPr>
+        <w:t xml:space="preserve"> men caught you. You know the situation is pretty much hopeless but sitting around waiting isn’t going to make it any better so you might as well try and escape. Surprisingly you’re not restrained. As quietly as possible you slip out of the bed. You only get three cautious steps through the dark before a voice freezes you in your tracks. “You shouldn’t do that.”</w:t>
+      </w:r>
+    </w:p>
+    <w:p>
+      <w:pPr>
+        <w:rPr>
+          <w:rFonts w:ascii="Arial" w:eastAsia="Times New Roman" w:hAnsi="Arial" w:cs="Arial"/>
+          <w:color w:val="000000"/>
+        </w:rPr>
+      </w:pPr>
+    </w:p>
+    <w:p>
+      <w:pPr>
+        <w:rPr>
+          <w:rFonts w:ascii="Arial" w:eastAsia="Times New Roman" w:hAnsi="Arial" w:cs="Arial"/>
+          <w:color w:val="000000"/>
+        </w:rPr>
+      </w:pPr>
+      <w:r>
+        <w:rPr>
+          <w:rFonts w:ascii="Arial" w:eastAsia="Times New Roman" w:hAnsi="Arial" w:cs="Arial"/>
+          <w:color w:val="000000"/>
+        </w:rPr>
+        <w:t>Options:</w:t>
+      </w:r>
+    </w:p>
+    <w:p>
+      <w:pPr>
+        <w:rPr>
+          <w:rFonts w:ascii="Arial" w:eastAsia="Times New Roman" w:hAnsi="Arial" w:cs="Arial"/>
+          <w:color w:val="000000"/>
+        </w:rPr>
+      </w:pPr>
+      <w:r>
+        <w:rPr>
+          <w:rFonts w:ascii="Arial" w:eastAsia="Times New Roman" w:hAnsi="Arial" w:cs="Arial"/>
+          <w:color w:val="000000"/>
+        </w:rPr>
+        <w:t>1 Stay still and quiet</w:t>
+      </w:r>
+    </w:p>
+    <w:p>
+      <w:pPr>
+        <w:rPr>
+          <w:rFonts w:ascii="Arial" w:eastAsia="Times New Roman" w:hAnsi="Arial" w:cs="Arial"/>
+          <w:color w:val="000000"/>
+        </w:rPr>
+      </w:pPr>
+      <w:r>
+        <w:rPr>
+          <w:rFonts w:ascii="Arial" w:eastAsia="Times New Roman" w:hAnsi="Arial" w:cs="Arial"/>
+          <w:color w:val="000000"/>
+        </w:rPr>
+        <w:t>2 Respond</w:t>
+      </w:r>
+    </w:p>
+    <w:p>
+      <w:pPr>
+        <w:rPr>
+          <w:rFonts w:ascii="Arial" w:eastAsia="Times New Roman" w:hAnsi="Arial" w:cs="Arial"/>
+          <w:color w:val="000000"/>
+        </w:rPr>
+      </w:pPr>
+      <w:r>
+        <w:rPr>
+          <w:rFonts w:ascii="Arial" w:eastAsia="Times New Roman" w:hAnsi="Arial" w:cs="Arial"/>
+          <w:color w:val="000000"/>
+        </w:rPr>
+        <w:t>3 G</w:t>
+      </w:r>
+      <w:r>
+        <w:rPr>
+          <w:rFonts w:ascii="Arial" w:eastAsia="Times New Roman" w:hAnsi="Arial" w:cs="Arial"/>
+          <w:color w:val="000000"/>
+        </w:rPr>
+        <w:t>o</w:t>
+      </w:r>
+      <w:r>
+        <w:rPr>
+          <w:rFonts w:ascii="Arial" w:eastAsia="Times New Roman" w:hAnsi="Arial" w:cs="Arial"/>
+          <w:color w:val="000000"/>
+        </w:rPr>
+        <w:t xml:space="preserve"> back </w:t>
+      </w:r>
+      <w:r>
+        <w:rPr>
+          <w:rFonts w:ascii="Arial" w:eastAsia="Times New Roman" w:hAnsi="Arial" w:cs="Arial"/>
+          <w:color w:val="000000"/>
+        </w:rPr>
+        <w:t>to</w:t>
+      </w:r>
+      <w:r>
+        <w:rPr>
+          <w:rFonts w:ascii="Arial" w:eastAsia="Times New Roman" w:hAnsi="Arial" w:cs="Arial"/>
+          <w:color w:val="000000"/>
+        </w:rPr>
+        <w:t xml:space="preserve"> the bed</w:t>
+      </w:r>
+    </w:p>
+    <w:p>
+      <w:pPr>
+        <w:rPr>
+          <w:rFonts w:ascii="Arial" w:eastAsia="Times New Roman" w:hAnsi="Arial" w:cs="Arial"/>
+          <w:color w:val="000000"/>
+        </w:rPr>
+      </w:pPr>
+      <w:r>
+        <w:rPr>
+          <w:rFonts w:ascii="Arial" w:eastAsia="Times New Roman" w:hAnsi="Arial" w:cs="Arial"/>
+          <w:color w:val="000000"/>
+        </w:rPr>
+        <w:lastRenderedPageBreak/>
+        <w:t>Scene 11413</w:t>
+      </w:r>
+    </w:p>
+    <w:p>
+      <w:pPr>
+        <w:rPr>
+          <w:rFonts w:ascii="Arial" w:eastAsia="Times New Roman" w:hAnsi="Arial" w:cs="Arial"/>
+          <w:color w:val="000000"/>
+        </w:rPr>
+      </w:pPr>
+      <w:r>
+        <w:rPr>
+          <w:rFonts w:ascii="Arial" w:eastAsia="Times New Roman" w:hAnsi="Arial" w:cs="Arial"/>
+          <w:color w:val="000000"/>
+        </w:rPr>
+        <w:t>Cautiously you retreat to the bed, straining your ears, trying to catch any sound of approach through the inky darkness. There’s nothing. As you sit back down on the bed the voice comes again, from a different direction. “There you go. Just sit right there while I go get someone. Don’t even think about moving.”</w:t>
+      </w:r>
+      <w:r>
+        <w:rPr>
+          <w:rFonts w:ascii="Arial" w:eastAsia="Times New Roman" w:hAnsi="Arial" w:cs="Arial"/>
+          <w:color w:val="000000"/>
+        </w:rPr>
+        <w:t xml:space="preserve"> Fifty feet to your left a door opens and a silhouette slips out. The door closes behind them returning the room to complete darkness. </w:t>
+      </w:r>
+    </w:p>
+    <w:p>
+      <w:pPr>
+        <w:rPr>
+          <w:rFonts w:ascii="Arial" w:eastAsia="Times New Roman" w:hAnsi="Arial" w:cs="Arial"/>
+          <w:color w:val="000000"/>
+        </w:rPr>
+      </w:pPr>
+      <w:r>
+        <w:rPr>
+          <w:rFonts w:ascii="Arial" w:eastAsia="Times New Roman" w:hAnsi="Arial" w:cs="Arial"/>
+          <w:color w:val="000000"/>
+        </w:rPr>
+        <w:t>Options:</w:t>
+      </w:r>
+    </w:p>
+    <w:p>
+      <w:pPr>
+        <w:rPr>
+          <w:rFonts w:ascii="Arial" w:eastAsia="Times New Roman" w:hAnsi="Arial" w:cs="Arial"/>
+          <w:color w:val="000000"/>
+        </w:rPr>
+      </w:pPr>
+      <w:r>
+        <w:rPr>
+          <w:rFonts w:ascii="Arial" w:eastAsia="Times New Roman" w:hAnsi="Arial" w:cs="Arial"/>
+          <w:color w:val="000000"/>
+        </w:rPr>
+        <w:t>1 Stay put</w:t>
+      </w:r>
+    </w:p>
+    <w:p>
+      <w:pPr>
+        <w:rPr>
+          <w:rFonts w:ascii="Arial" w:eastAsia="Times New Roman" w:hAnsi="Arial" w:cs="Arial"/>
+          <w:color w:val="000000"/>
+        </w:rPr>
+      </w:pPr>
+      <w:r>
+        <w:rPr>
+          <w:rFonts w:ascii="Arial" w:eastAsia="Times New Roman" w:hAnsi="Arial" w:cs="Arial"/>
+          <w:color w:val="000000"/>
+        </w:rPr>
+        <w:t>2 Try and escape out the door</w:t>
+      </w:r>
+    </w:p>
+    <w:p>
+      <w:pPr>
+        <w:rPr>
+          <w:rFonts w:ascii="Arial" w:eastAsia="Times New Roman" w:hAnsi="Arial" w:cs="Arial"/>
+          <w:color w:val="000000"/>
+        </w:rPr>
+      </w:pPr>
+    </w:p>
+    <w:p>
+      <w:pPr>
+        <w:rPr>
+          <w:rFonts w:ascii="Arial" w:eastAsia="Times New Roman" w:hAnsi="Arial" w:cs="Arial"/>
+          <w:color w:val="000000"/>
+        </w:rPr>
+      </w:pPr>
+      <w:r>
+        <w:rPr>
+          <w:rFonts w:ascii="Arial" w:eastAsia="Times New Roman" w:hAnsi="Arial" w:cs="Arial"/>
+          <w:color w:val="000000"/>
+        </w:rPr>
+        <w:t>Scene 111</w:t>
+      </w:r>
+    </w:p>
+    <w:p>
+      <w:pPr>
+        <w:rPr>
+          <w:rFonts w:ascii="Arial" w:eastAsia="Times New Roman" w:hAnsi="Arial" w:cs="Arial"/>
+          <w:color w:val="000000"/>
+        </w:rPr>
+      </w:pPr>
+      <w:r>
+        <w:rPr>
+          <w:rFonts w:ascii="Arial" w:eastAsia="Times New Roman" w:hAnsi="Arial" w:cs="Arial"/>
+          <w:color w:val="000000"/>
+        </w:rPr>
+        <w:t>You blaze straight through the intersection hoping that you can continue to outrun the people behind you and escape from the park before backup can arrive</w:t>
+      </w:r>
+      <w:r>
+        <w:rPr>
+          <w:rFonts w:ascii="Arial" w:eastAsia="Times New Roman" w:hAnsi="Arial" w:cs="Arial"/>
+          <w:color w:val="000000"/>
+        </w:rPr>
+        <w:t xml:space="preserve"> and surround you. As you round the final corner however, you see your luck has run out. Two of </w:t>
+      </w:r>
+      <w:proofErr w:type="spellStart"/>
+      <w:r>
+        <w:rPr>
+          <w:rFonts w:ascii="Arial" w:eastAsia="Times New Roman" w:hAnsi="Arial" w:cs="Arial"/>
+          <w:color w:val="000000"/>
+        </w:rPr>
+        <w:t>Argoyle’s</w:t>
+      </w:r>
+      <w:proofErr w:type="spellEnd"/>
+      <w:r>
+        <w:rPr>
+          <w:rFonts w:ascii="Arial" w:eastAsia="Times New Roman" w:hAnsi="Arial" w:cs="Arial"/>
+          <w:color w:val="000000"/>
+        </w:rPr>
+        <w:t xml:space="preserve"> henchmen stand at the trail entrance waiting for you.</w:t>
+      </w:r>
+    </w:p>
+    <w:p>
+      <w:pPr>
+        <w:rPr>
+          <w:rFonts w:ascii="Arial" w:eastAsia="Times New Roman" w:hAnsi="Arial" w:cs="Arial"/>
+          <w:color w:val="000000"/>
+        </w:rPr>
+      </w:pPr>
+      <w:r>
+        <w:rPr>
+          <w:rFonts w:ascii="Arial" w:eastAsia="Times New Roman" w:hAnsi="Arial" w:cs="Arial"/>
+          <w:color w:val="000000"/>
+        </w:rPr>
+        <w:t>Options:</w:t>
+      </w:r>
+    </w:p>
+    <w:p>
+      <w:pPr>
+        <w:rPr>
+          <w:rFonts w:ascii="Arial" w:eastAsia="Times New Roman" w:hAnsi="Arial" w:cs="Arial"/>
+          <w:color w:val="000000"/>
+        </w:rPr>
+      </w:pPr>
+      <w:r>
+        <w:rPr>
+          <w:rFonts w:ascii="Arial" w:eastAsia="Times New Roman" w:hAnsi="Arial" w:cs="Arial"/>
+          <w:color w:val="000000"/>
+        </w:rPr>
+        <w:t xml:space="preserve">1 Turn around and run back the way you came. </w:t>
+      </w:r>
+    </w:p>
+    <w:p>
+      <w:pPr>
+        <w:rPr>
+          <w:rFonts w:ascii="Arial" w:eastAsia="Times New Roman" w:hAnsi="Arial" w:cs="Arial"/>
+          <w:color w:val="000000"/>
+        </w:rPr>
+      </w:pPr>
+      <w:r>
+        <w:rPr>
+          <w:rFonts w:ascii="Arial" w:eastAsia="Times New Roman" w:hAnsi="Arial" w:cs="Arial"/>
+          <w:color w:val="000000"/>
+        </w:rPr>
+        <w:t xml:space="preserve">2 Try to fight your way through them. </w:t>
       </w:r>
     </w:p>
     <w:sectPr>

</xml_diff>

<commit_message>
Updating not everything fully written.
</commit_message>
<xml_diff>
--- a/JMM_Script.docx
+++ b/JMM_Script.docx
@@ -1385,6 +1385,140 @@
         </w:rPr>
         <w:t>gets back up and you feel a prick in your neck. You buck again and this time he lets you go but you know it’s too late. Your limbs are heavy and sluggish, and you only make it a few steps before you trip. As the ground rushes up to meet you the world goes black.</w:t>
       </w:r>
+    </w:p>
+    <w:p>
+      <w:pPr>
+        <w:rPr>
+          <w:rFonts w:ascii="Arial" w:eastAsia="Times New Roman" w:hAnsi="Arial" w:cs="Arial"/>
+          <w:color w:val="000000"/>
+        </w:rPr>
+      </w:pPr>
+    </w:p>
+    <w:p>
+      <w:pPr>
+        <w:rPr>
+          <w:rFonts w:ascii="Arial" w:eastAsia="Times New Roman" w:hAnsi="Arial" w:cs="Arial"/>
+          <w:color w:val="000000"/>
+        </w:rPr>
+      </w:pPr>
+    </w:p>
+    <w:p>
+      <w:pPr>
+        <w:rPr>
+          <w:rFonts w:ascii="Arial" w:eastAsia="Times New Roman" w:hAnsi="Arial" w:cs="Arial"/>
+          <w:color w:val="000000"/>
+        </w:rPr>
+      </w:pPr>
+    </w:p>
+    <w:p>
+      <w:pPr>
+        <w:rPr>
+          <w:rFonts w:ascii="Arial" w:eastAsia="Times New Roman" w:hAnsi="Arial" w:cs="Arial"/>
+          <w:color w:val="000000"/>
+        </w:rPr>
+      </w:pPr>
+      <w:r>
+        <w:rPr>
+          <w:rFonts w:ascii="Arial" w:eastAsia="Times New Roman" w:hAnsi="Arial" w:cs="Arial"/>
+          <w:color w:val="000000"/>
+        </w:rPr>
+        <w:t>Scene 11413</w:t>
+      </w:r>
+      <w:r>
+        <w:rPr>
+          <w:rFonts w:ascii="Arial" w:eastAsia="Times New Roman" w:hAnsi="Arial" w:cs="Arial"/>
+          <w:color w:val="000000"/>
+        </w:rPr>
+        <w:t>2</w:t>
+      </w:r>
+    </w:p>
+    <w:p>
+      <w:pPr>
+        <w:rPr>
+          <w:rFonts w:ascii="Arial" w:eastAsia="Times New Roman" w:hAnsi="Arial" w:cs="Arial"/>
+          <w:color w:val="000000"/>
+        </w:rPr>
+      </w:pPr>
+      <w:r>
+        <w:rPr>
+          <w:rFonts w:ascii="Arial" w:eastAsia="Times New Roman" w:hAnsi="Arial" w:cs="Arial"/>
+          <w:color w:val="000000"/>
+        </w:rPr>
+        <w:t xml:space="preserve">You wait a couple seconds, listening and making sure they weren’t going to walk right back in. After a few seconds of quiet you quickly slide off the bed and </w:t>
+      </w:r>
+      <w:r>
+        <w:rPr>
+          <w:rFonts w:ascii="Arial" w:eastAsia="Times New Roman" w:hAnsi="Arial" w:cs="Arial"/>
+          <w:color w:val="000000"/>
+        </w:rPr>
+        <w:t>feel your way to the end of the bed. Then cautiously and quickly you make your way towards the door with your hands out in front of you.</w:t>
+      </w:r>
+      <w:r>
+        <w:rPr>
+          <w:rFonts w:ascii="Arial" w:eastAsia="Times New Roman" w:hAnsi="Arial" w:cs="Arial"/>
+          <w:color w:val="000000"/>
+        </w:rPr>
+        <w:t xml:space="preserve"> After what feels like an agonizingly long time your hands meet the wall</w:t>
+      </w:r>
+      <w:r>
+        <w:rPr>
+          <w:rFonts w:ascii="Arial" w:eastAsia="Times New Roman" w:hAnsi="Arial" w:cs="Arial"/>
+          <w:color w:val="000000"/>
+        </w:rPr>
+        <w:t xml:space="preserve">. Scrambling </w:t>
+      </w:r>
+      <w:r>
+        <w:rPr>
+          <w:rFonts w:ascii="Arial" w:eastAsia="Times New Roman" w:hAnsi="Arial" w:cs="Arial"/>
+          <w:color w:val="000000"/>
+        </w:rPr>
+        <w:lastRenderedPageBreak/>
+        <w:t xml:space="preserve">now you feel around the wall for the door but then voices come from the other side of the </w:t>
+      </w:r>
+      <w:r>
+        <w:rPr>
+          <w:rFonts w:ascii="Arial" w:eastAsia="Times New Roman" w:hAnsi="Arial" w:cs="Arial"/>
+          <w:color w:val="000000"/>
+        </w:rPr>
+        <w:t>wall,</w:t>
+      </w:r>
+      <w:r>
+        <w:rPr>
+          <w:rFonts w:ascii="Arial" w:eastAsia="Times New Roman" w:hAnsi="Arial" w:cs="Arial"/>
+          <w:color w:val="000000"/>
+        </w:rPr>
+        <w:t xml:space="preserve"> and you freeze. </w:t>
+      </w:r>
+      <w:r>
+        <w:rPr>
+          <w:rFonts w:ascii="Arial" w:eastAsia="Times New Roman" w:hAnsi="Arial" w:cs="Arial"/>
+          <w:color w:val="000000"/>
+        </w:rPr>
+        <w:t>The voices get closer and then the door opens about five feet to your left.</w:t>
+      </w:r>
+      <w:r>
+        <w:rPr>
+          <w:rFonts w:ascii="Arial" w:eastAsia="Times New Roman" w:hAnsi="Arial" w:cs="Arial"/>
+          <w:color w:val="000000"/>
+        </w:rPr>
+        <w:t xml:space="preserve"> </w:t>
+      </w:r>
+    </w:p>
+    <w:p>
+      <w:pPr>
+        <w:rPr>
+          <w:rFonts w:ascii="Arial" w:eastAsia="Times New Roman" w:hAnsi="Arial" w:cs="Arial"/>
+          <w:color w:val="000000"/>
+        </w:rPr>
+      </w:pPr>
+    </w:p>
+    <w:p>
+      <w:pPr>
+        <w:rPr>
+          <w:rFonts w:ascii="Arial" w:eastAsia="Times New Roman" w:hAnsi="Arial" w:cs="Arial"/>
+          <w:color w:val="000000"/>
+        </w:rPr>
+      </w:pPr>
     </w:p>
     <w:sectPr>
       <w:pgSz w:w="12240" w:h="15840"/>

</xml_diff>